<commit_message>
Add script to generate example output formats
</commit_message>
<xml_diff>
--- a/resume_writer/data/ats_resume.docx
+++ b/resume_writer/data/ats_resume.docx
@@ -3,212 +3,232 @@
 <w:document xmlns:wpc="http://schemas.microsoft.com/office/word/2010/wordprocessingCanvas" xmlns:mo="http://schemas.microsoft.com/office/mac/office/2008/main" xmlns:mc="http://schemas.openxmlformats.org/markup-compatibility/2006" xmlns:mv="urn:schemas-microsoft-com:mac:vml" xmlns:o="urn:schemas-microsoft-com:office:office" xmlns:r="http://schemas.openxmlformats.org/officeDocument/2006/relationships" xmlns:m="http://schemas.openxmlformats.org/officeDocument/2006/math" xmlns:v="urn:schemas-microsoft-com:vml" xmlns:wp14="http://schemas.microsoft.com/office/word/2010/wordprocessingDrawing" xmlns:wp="http://schemas.openxmlformats.org/drawingml/2006/wordprocessingDrawing" xmlns:w10="urn:schemas-microsoft-com:office:word" xmlns:w="http://schemas.openxmlformats.org/wordprocessingml/2006/main" xmlns:w14="http://schemas.microsoft.com/office/word/2010/wordml" xmlns:wpg="http://schemas.microsoft.com/office/word/2010/wordprocessingGroup" xmlns:wpi="http://schemas.microsoft.com/office/word/2010/wordprocessingInk" xmlns:wne="http://schemas.microsoft.com/office/word/2006/wordml" xmlns:wps="http://schemas.microsoft.com/office/word/2010/wordprocessingShape" mc:Ignorable="w14 wp14">
   <w:body>
     <w:p>
+      <w:pPr>
+        <w:pStyle w:val="Heading1"/>
+        <w:jc w:val="center"/>
+      </w:pPr>
       <w:r>
-        <w:rPr>
-          <w:b/>
-          <w:sz w:val="24"/>
-        </w:rPr>
         <w:t>John Doe</w:t>
-        <w:br/>
       </w:r>
+    </w:p>
+    <w:p>
+      <w:pPr>
+        <w:jc w:val="center"/>
+      </w:pPr>
+      <w:hyperlink r:id="rId9">
+        <w:r>
+          <w:rPr>
+            <w:rStyle w:val="Hyperlink"/>
+          </w:rPr>
+          <w:t>johndoe@example.com</w:t>
+        </w:r>
+      </w:hyperlink>
       <w:r>
-        <w:t>johndoe@example.com</w:t>
-        <w:br/>
+        <w:t xml:space="preserve"> | </w:t>
       </w:r>
       <w:r>
         <w:t>123-456-7890</w:t>
-        <w:br/>
+      </w:r>
+      <w:r>
+        <w:t xml:space="preserve"> | </w:t>
       </w:r>
       <w:r>
         <w:t>Somewhere, USA</w:t>
-        <w:br/>
+      </w:r>
+    </w:p>
+    <w:p>
+      <w:pPr>
+        <w:spacing w:before="20" w:after="20"/>
+        <w:jc w:val="center"/>
+      </w:pPr>
+      <w:r>
+        <w:t>BigCorp Certified Widget Expert / BigCorp Certified Thing Expert</w:t>
       </w:r>
     </w:p>
     <w:p>
       <w:pPr>
         <w:pStyle w:val="Heading2"/>
+        <w:jc w:val="center"/>
       </w:pPr>
       <w:r>
         <w:t>Education</w:t>
       </w:r>
     </w:p>
     <w:p>
+      <w:pPr>
+        <w:tabs>
+          <w:tab w:pos="10656" w:val="right"/>
+        </w:tabs>
+      </w:pPr>
+      <w:r>
+        <w:rPr>
+          <w:b/>
+          <w:sz w:val="24"/>
+        </w:rPr>
+        <w:t>University of Example</w:t>
+      </w:r>
+      <w:r>
+        <w:rPr>
+          <w:b/>
+        </w:rPr>
+        <w:t xml:space="preserve">	Impressive Degree</w:t>
+        <w:br/>
+      </w:r>
+      <w:r>
+        <w:t>August 1990</w:t>
+      </w:r>
+      <w:r>
+        <w:t xml:space="preserve"> - May 1994</w:t>
+      </w:r>
+      <w:r>
+        <w:tab/>
+        <w:t>GPA: 3.5</w:t>
+      </w:r>
+    </w:p>
+    <w:p/>
+    <w:p>
+      <w:pPr>
+        <w:tabs>
+          <w:tab w:pos="10656" w:val="right"/>
+        </w:tabs>
+      </w:pPr>
+      <w:r>
+        <w:rPr>
+          <w:b/>
+          <w:sz w:val="24"/>
+        </w:rPr>
+        <w:t>College of Education</w:t>
+      </w:r>
+      <w:r>
+        <w:rPr>
+          <w:b/>
+        </w:rPr>
+        <w:t xml:space="preserve">	Less Impressive Degree</w:t>
+        <w:br/>
+      </w:r>
+      <w:r>
+        <w:t>August 1986</w:t>
+      </w:r>
+      <w:r>
+        <w:t xml:space="preserve"> - May 1989</w:t>
+      </w:r>
+      <w:r>
+        <w:tab/>
+        <w:t>GPA: 4.0</w:t>
+      </w:r>
+    </w:p>
+    <w:p/>
+    <w:p>
+      <w:pPr>
+        <w:pStyle w:val="Heading2"/>
+        <w:jc w:val="center"/>
+      </w:pPr>
+      <w:r>
+        <w:t>Work History</w:t>
+      </w:r>
+    </w:p>
+    <w:p>
+      <w:pPr>
+        <w:tabs>
+          <w:tab w:pos="10656" w:val="right"/>
+        </w:tabs>
+        <w:spacing w:before="100" w:after="100"/>
+      </w:pPr>
       <w:r>
         <w:rPr>
           <w:b/>
           <w:sz w:val="24"/>
           <w:u w:val="single"/>
         </w:rPr>
-        <w:t>University of Example</w:t>
-        <w:br/>
+        <w:t>Senior Worker</w:t>
       </w:r>
       <w:r>
         <w:rPr>
           <w:b/>
+          <w:sz w:val="24"/>
         </w:rPr>
-        <w:t>Impressive Degree</w:t>
+        <w:tab/>
+        <w:t>Another Company, Inc.</w:t>
+      </w:r>
+      <w:r>
         <w:br/>
       </w:r>
       <w:r>
-        <w:t>August 1990</w:t>
+        <w:t>January 2023</w:t>
+        <w:t>- January 2024</w:t>
       </w:r>
       <w:r>
-        <w:t xml:space="preserve"> - </w:t>
+        <w:tab/>
+        <w:t>remote</w:t>
       </w:r>
+    </w:p>
+    <w:p>
+      <w:pPr>
+        <w:spacing w:before="0" w:after="120"/>
+      </w:pPr>
       <w:r>
-        <w:t>May 1994</w:t>
+        <w:t>Performed activities associated with a senior role.</w:t>
+        <w:br/>
+        <w:t>Also did other things as required.</w:t>
         <w:br/>
       </w:r>
+    </w:p>
+    <w:p>
       <w:r>
-        <w:t>Example Major</w:t>
-        <w:br/>
-      </w:r>
-      <w:r>
-        <w:t>GPA: 3.5</w:t>
+        <w:rPr>
+          <w:i/>
+          <w:sz w:val="16"/>
+        </w:rPr>
+        <w:t>Skills: Skill 1, Skill 2, Skill 3</w:t>
       </w:r>
     </w:p>
-    <w:p/>
     <w:p>
+      <w:pPr>
+        <w:spacing w:after="240"/>
+        <w:pBdr>
+          <w:bottom w:val="single" w:sz="6" w:space="1" w:color="auto"/>
+        </w:pBdr>
+        <w:ind w:left="2880" w:right="2880"/>
+      </w:pPr>
+    </w:p>
+    <w:p>
+      <w:pPr>
+        <w:tabs>
+          <w:tab w:pos="10656" w:val="right"/>
+        </w:tabs>
+        <w:spacing w:before="100" w:after="100"/>
+      </w:pPr>
       <w:r>
         <w:rPr>
           <w:b/>
           <w:sz w:val="24"/>
           <w:u w:val="single"/>
         </w:rPr>
-        <w:t>College of Education</w:t>
-        <w:br/>
+        <w:t>Junior Worker</w:t>
       </w:r>
       <w:r>
         <w:rPr>
           <w:b/>
+          <w:sz w:val="24"/>
         </w:rPr>
-        <w:t>Less Impressive Degree</w:t>
-        <w:br/>
-      </w:r>
-      <w:r>
-        <w:t>August 1986</w:t>
-      </w:r>
-      <w:r>
-        <w:t xml:space="preserve"> - </w:t>
-      </w:r>
-      <w:r>
-        <w:t>May 1989</w:t>
-        <w:br/>
-      </w:r>
-      <w:r>
-        <w:t>Example Major</w:t>
-        <w:br/>
-      </w:r>
-      <w:r>
-        <w:t>GPA: 4.0</w:t>
-      </w:r>
-    </w:p>
-    <w:p>
-      <w:pPr>
-        <w:pStyle w:val="Heading2"/>
-      </w:pPr>
-      <w:r>
-        <w:t>Certifications</w:t>
-      </w:r>
-    </w:p>
-    <w:p>
-      <w:r>
-        <w:t>BigCorp Certified Widget Expert</w:t>
-      </w:r>
-    </w:p>
-    <w:p>
-      <w:r>
-        <w:t>BigCorp Certified Thing Expert</w:t>
-      </w:r>
-    </w:p>
-    <w:p>
-      <w:pPr>
-        <w:pStyle w:val="Heading2"/>
-      </w:pPr>
-      <w:r>
-        <w:t>Work History</w:t>
-      </w:r>
-    </w:p>
-    <w:p>
-      <w:r>
-        <w:rPr>
-          <w:b/>
-          <w:sz w:val="24"/>
-          <w:u w:val="single"/>
-        </w:rPr>
-        <w:t>Another Company, Inc.</w:t>
-      </w:r>
-      <w:r>
-        <w:br/>
-      </w:r>
-      <w:r>
-        <w:rPr>
-          <w:b/>
-        </w:rPr>
-        <w:t>Senior Worker</w:t>
-      </w:r>
-      <w:r>
-        <w:br/>
-      </w:r>
-      <w:r>
-        <w:t>01-2023 - 01-2024</w:t>
-      </w:r>
-    </w:p>
-    <w:p>
-      <w:r>
-        <w:t>remote</w:t>
-      </w:r>
-    </w:p>
-    <w:p>
-      <w:pPr>
-        <w:spacing w:after="100" w:before="100"/>
-      </w:pPr>
-      <w:r>
-        <w:t>Performed activities associated with a senior role.</w:t>
-        <w:br/>
-        <w:t>Also did other things as required.</w:t>
-      </w:r>
-    </w:p>
-    <w:p>
-      <w:r>
-        <w:t>Skills: Skill 1, Skill 2, Skill 3</w:t>
-      </w:r>
-    </w:p>
-    <w:p/>
-    <w:p/>
-    <w:p>
-      <w:r>
-        <w:rPr>
-          <w:b/>
-          <w:sz w:val="24"/>
-          <w:u w:val="single"/>
-        </w:rPr>
+        <w:tab/>
         <w:t>A Company, LLC</w:t>
       </w:r>
       <w:r>
         <w:br/>
       </w:r>
       <w:r>
-        <w:rPr>
-          <w:b/>
-        </w:rPr>
-        <w:t>Junior Worker</w:t>
+        <w:t>June 2020</w:t>
+        <w:t>- June 2022</w:t>
       </w:r>
       <w:r>
-        <w:br/>
-      </w:r>
-      <w:r>
-        <w:t>06-2020 - 06-2022</w:t>
-      </w:r>
-    </w:p>
-    <w:p>
-      <w:r>
+        <w:tab/>
         <w:t>Somewhere, USA</w:t>
       </w:r>
     </w:p>
     <w:p>
       <w:pPr>
-        <w:spacing w:after="100" w:before="100"/>
+        <w:spacing w:before="0" w:after="120"/>
       </w:pPr>
       <w:r>
         <w:t>Performed routine activities associated with a junior role.</w:t>
@@ -218,12 +238,26 @@
         <w:t>* a thing</w:t>
         <w:br/>
         <w:t>* another thing</w:t>
+        <w:br/>
       </w:r>
     </w:p>
     <w:p>
       <w:r>
+        <w:rPr>
+          <w:i/>
+          <w:sz w:val="16"/>
+        </w:rPr>
         <w:t>Skills: Skill 1, Skill 2, Skill 4</w:t>
       </w:r>
+    </w:p>
+    <w:p>
+      <w:pPr>
+        <w:spacing w:after="240"/>
+        <w:pBdr>
+          <w:bottom w:val="single" w:sz="6" w:space="1" w:color="auto"/>
+        </w:pBdr>
+        <w:ind w:left="2880" w:right="2880"/>
+      </w:pPr>
     </w:p>
     <w:sectPr>
       <w:pgSz w:w="12240" w:h="15840"/>
@@ -12286,6 +12320,21 @@
         <w:shd w:val="clear" w:color="auto" w:fill="FBCAA2" w:themeFill="accent6" w:themeFillTint="7F"/>
       </w:tcPr>
     </w:tblStylePr>
+  </w:style>
+  <w:style w:type="character" w:styleId="DefaultCharacterFont" w:default="1">
+    <w:name w:val="Default Character Font"/>
+    <w:uiPriority w:val="1"/>
+    <w:semiHidden/>
+    <w:unhideWhenUsed/>
+  </w:style>
+  <w:style w:type="character" w:styleId="Hyperlink">
+    <w:name w:val="Hyperlink"/>
+    <w:basedOn w:val="DefaultCharacterFont"/>
+    <w:unhideWhenUsed/>
+    <w:rPr>
+      <w:color w:val="0563C1"/>
+      <w:u w:val="single"/>
+    </w:rPr>
   </w:style>
 </w:styles>
 </file>

</xml_diff>